<commit_message>
Api Changes and Content Add
</commit_message>
<xml_diff>
--- a/API-list.docx
+++ b/API-list.docx
@@ -64,7 +64,6 @@
           <w:shd w:val="clear" w:color="auto" w:fill="FAFAFA"/>
         </w:rPr>
       </w:pPr>
-      <w:proofErr w:type="gramStart"/>
       <w:r>
         <w:rPr>
           <w:rFonts w:ascii="Helvetica" w:hAnsi="Helvetica" w:cs="Helvetica"/>
@@ -73,7 +72,6 @@
         </w:rPr>
         <w:t>emailid:hardikpatel8155@gmail.com</w:t>
       </w:r>
-      <w:proofErr w:type="gramEnd"/>
     </w:p>
     <w:p>
       <w:pPr>
@@ -195,57 +193,39 @@
         <w:rPr>
           <w:lang w:val="en-US"/>
         </w:rPr>
-        <w:t>first_</w:t>
-      </w:r>
-      <w:proofErr w:type="gramStart"/>
-      <w:r>
-        <w:rPr>
-          <w:lang w:val="en-US"/>
-        </w:rPr>
-        <w:t>name:Mineshh</w:t>
-      </w:r>
-      <w:proofErr w:type="spellEnd"/>
-      <w:proofErr w:type="gramEnd"/>
-    </w:p>
-    <w:p>
-      <w:pPr>
-        <w:pStyle w:val="ListParagraph"/>
-        <w:rPr>
-          <w:lang w:val="en-US"/>
-        </w:rPr>
-      </w:pPr>
-      <w:proofErr w:type="spellStart"/>
-      <w:r>
-        <w:rPr>
-          <w:lang w:val="en-US"/>
-        </w:rPr>
-        <w:t>last_</w:t>
-      </w:r>
-      <w:proofErr w:type="gramStart"/>
-      <w:r>
-        <w:rPr>
-          <w:lang w:val="en-US"/>
-        </w:rPr>
-        <w:t>name:Parmar</w:t>
-      </w:r>
-      <w:proofErr w:type="spellEnd"/>
-      <w:proofErr w:type="gramEnd"/>
-    </w:p>
-    <w:p>
-      <w:pPr>
-        <w:pStyle w:val="ListParagraph"/>
-        <w:rPr>
-          <w:lang w:val="en-US"/>
-        </w:rPr>
-      </w:pPr>
-      <w:proofErr w:type="gramStart"/>
+        <w:t>first_name:Mineshh</w:t>
+      </w:r>
+      <w:proofErr w:type="spellEnd"/>
+    </w:p>
+    <w:p>
+      <w:pPr>
+        <w:pStyle w:val="ListParagraph"/>
+        <w:rPr>
+          <w:lang w:val="en-US"/>
+        </w:rPr>
+      </w:pPr>
+      <w:proofErr w:type="spellStart"/>
+      <w:r>
+        <w:rPr>
+          <w:lang w:val="en-US"/>
+        </w:rPr>
+        <w:t>last_name:Parmar</w:t>
+      </w:r>
+      <w:proofErr w:type="spellEnd"/>
+    </w:p>
+    <w:p>
+      <w:pPr>
+        <w:pStyle w:val="ListParagraph"/>
+        <w:rPr>
+          <w:lang w:val="en-US"/>
+        </w:rPr>
+      </w:pPr>
       <w:r>
         <w:rPr>
           <w:lang w:val="en-US"/>
         </w:rPr>
         <w:t>emailid:mineshvadtal@gmail.com</w:t>
       </w:r>
-      <w:proofErr w:type="gramEnd"/>
     </w:p>
     <w:p>
       <w:pPr>
@@ -882,84 +862,53 @@
         <w:rPr>
           <w:lang w:val="en-US"/>
         </w:rPr>
-        <w:t>f_</w:t>
-      </w:r>
-      <w:proofErr w:type="gramStart"/>
-      <w:r>
-        <w:rPr>
-          <w:lang w:val="en-US"/>
-        </w:rPr>
-        <w:t>name:prashant</w:t>
-      </w:r>
-      <w:proofErr w:type="spellEnd"/>
-      <w:proofErr w:type="gramEnd"/>
-    </w:p>
-    <w:p>
-      <w:pPr>
-        <w:pStyle w:val="ListParagraph"/>
-        <w:rPr>
-          <w:lang w:val="en-US"/>
-        </w:rPr>
-      </w:pPr>
-      <w:proofErr w:type="spellStart"/>
-      <w:r>
-        <w:rPr>
-          <w:lang w:val="en-US"/>
-        </w:rPr>
-        <w:t>l_</w:t>
-      </w:r>
-      <w:proofErr w:type="gramStart"/>
-      <w:r>
-        <w:rPr>
-          <w:lang w:val="en-US"/>
-        </w:rPr>
-        <w:t>name:suvagiya</w:t>
-      </w:r>
-      <w:proofErr w:type="spellEnd"/>
-      <w:proofErr w:type="gramEnd"/>
-    </w:p>
-    <w:p>
-      <w:pPr>
-        <w:pStyle w:val="ListParagraph"/>
-        <w:rPr>
-          <w:lang w:val="en-US"/>
-        </w:rPr>
-      </w:pPr>
-      <w:r>
-        <w:rPr>
-          <w:lang w:val="en-US"/>
-        </w:rPr>
-        <w:t>email_</w:t>
-      </w:r>
-      <w:proofErr w:type="gramStart"/>
-      <w:r>
-        <w:rPr>
-          <w:lang w:val="en-US"/>
-        </w:rPr>
-        <w:t>id:prashanttest@gmail.com</w:t>
-      </w:r>
-      <w:proofErr w:type="gramEnd"/>
-    </w:p>
-    <w:p>
-      <w:pPr>
-        <w:pStyle w:val="ListParagraph"/>
-        <w:rPr>
-          <w:lang w:val="en-US"/>
-        </w:rPr>
-      </w:pPr>
-      <w:proofErr w:type="spellStart"/>
-      <w:r>
-        <w:rPr>
-          <w:lang w:val="en-US"/>
-        </w:rPr>
-        <w:t>profile_</w:t>
-      </w:r>
-      <w:proofErr w:type="gramStart"/>
-      <w:r>
-        <w:rPr>
-          <w:lang w:val="en-US"/>
-        </w:rPr>
-        <w:t>pic:http</w:t>
+        <w:t>f_name:prashant</w:t>
+      </w:r>
+      <w:proofErr w:type="spellEnd"/>
+    </w:p>
+    <w:p>
+      <w:pPr>
+        <w:pStyle w:val="ListParagraph"/>
+        <w:rPr>
+          <w:lang w:val="en-US"/>
+        </w:rPr>
+      </w:pPr>
+      <w:proofErr w:type="spellStart"/>
+      <w:r>
+        <w:rPr>
+          <w:lang w:val="en-US"/>
+        </w:rPr>
+        <w:t>l_name:suvagiya</w:t>
+      </w:r>
+      <w:proofErr w:type="spellEnd"/>
+    </w:p>
+    <w:p>
+      <w:pPr>
+        <w:pStyle w:val="ListParagraph"/>
+        <w:rPr>
+          <w:lang w:val="en-US"/>
+        </w:rPr>
+      </w:pPr>
+      <w:r>
+        <w:rPr>
+          <w:lang w:val="en-US"/>
+        </w:rPr>
+        <w:t>email_id:prashanttest@gmail.com</w:t>
+      </w:r>
+    </w:p>
+    <w:p>
+      <w:pPr>
+        <w:pStyle w:val="ListParagraph"/>
+        <w:rPr>
+          <w:lang w:val="en-US"/>
+        </w:rPr>
+      </w:pPr>
+      <w:proofErr w:type="spellStart"/>
+      <w:r>
+        <w:rPr>
+          <w:lang w:val="en-US"/>
+        </w:rPr>
+        <w:t>profile_pic:http</w:t>
       </w:r>
       <w:proofErr w:type="spellEnd"/>
       <w:r>
@@ -968,79 +917,54 @@
         </w:rPr>
         <w:t>://google.com/</w:t>
       </w:r>
-      <w:proofErr w:type="gramEnd"/>
-    </w:p>
-    <w:p>
-      <w:pPr>
-        <w:pStyle w:val="ListParagraph"/>
-        <w:rPr>
-          <w:lang w:val="en-US"/>
-        </w:rPr>
-      </w:pPr>
-      <w:proofErr w:type="spellStart"/>
-      <w:r>
-        <w:rPr>
-          <w:lang w:val="en-US"/>
-        </w:rPr>
-        <w:t>firebase_</w:t>
-      </w:r>
-      <w:proofErr w:type="gramStart"/>
-      <w:r>
-        <w:rPr>
-          <w:lang w:val="en-US"/>
-        </w:rPr>
-        <w:t>token:token</w:t>
-      </w:r>
-      <w:proofErr w:type="spellEnd"/>
-      <w:proofErr w:type="gramEnd"/>
-    </w:p>
-    <w:p>
-      <w:pPr>
-        <w:pStyle w:val="ListParagraph"/>
-        <w:rPr>
-          <w:lang w:val="en-US"/>
-        </w:rPr>
-      </w:pPr>
-      <w:proofErr w:type="spellStart"/>
-      <w:r>
-        <w:rPr>
-          <w:lang w:val="en-US"/>
-        </w:rPr>
-        <w:t>device_</w:t>
-      </w:r>
-      <w:proofErr w:type="gramStart"/>
-      <w:r>
-        <w:rPr>
-          <w:lang w:val="en-US"/>
-        </w:rPr>
-        <w:t>type:Android</w:t>
-      </w:r>
-      <w:proofErr w:type="spellEnd"/>
-      <w:proofErr w:type="gramEnd"/>
-    </w:p>
-    <w:p>
-      <w:pPr>
-        <w:pStyle w:val="ListParagraph"/>
-        <w:rPr>
-          <w:lang w:val="en-US"/>
-        </w:rPr>
-      </w:pPr>
-      <w:proofErr w:type="spellStart"/>
-      <w:r>
-        <w:rPr>
-          <w:lang w:val="en-US"/>
-        </w:rPr>
-        <w:t>login_</w:t>
-      </w:r>
-      <w:proofErr w:type="gramStart"/>
-      <w:r>
-        <w:rPr>
-          <w:lang w:val="en-US"/>
-        </w:rPr>
-        <w:t>type:facebook</w:t>
-      </w:r>
-      <w:proofErr w:type="spellEnd"/>
-      <w:proofErr w:type="gramEnd"/>
+    </w:p>
+    <w:p>
+      <w:pPr>
+        <w:pStyle w:val="ListParagraph"/>
+        <w:rPr>
+          <w:lang w:val="en-US"/>
+        </w:rPr>
+      </w:pPr>
+      <w:proofErr w:type="spellStart"/>
+      <w:r>
+        <w:rPr>
+          <w:lang w:val="en-US"/>
+        </w:rPr>
+        <w:t>firebase_token:token</w:t>
+      </w:r>
+      <w:proofErr w:type="spellEnd"/>
+    </w:p>
+    <w:p>
+      <w:pPr>
+        <w:pStyle w:val="ListParagraph"/>
+        <w:rPr>
+          <w:lang w:val="en-US"/>
+        </w:rPr>
+      </w:pPr>
+      <w:proofErr w:type="spellStart"/>
+      <w:r>
+        <w:rPr>
+          <w:lang w:val="en-US"/>
+        </w:rPr>
+        <w:t>device_type:Android</w:t>
+      </w:r>
+      <w:proofErr w:type="spellEnd"/>
+    </w:p>
+    <w:p>
+      <w:pPr>
+        <w:pStyle w:val="ListParagraph"/>
+        <w:rPr>
+          <w:lang w:val="en-US"/>
+        </w:rPr>
+      </w:pPr>
+      <w:proofErr w:type="spellStart"/>
+      <w:r>
+        <w:rPr>
+          <w:lang w:val="en-US"/>
+        </w:rPr>
+        <w:t>login_type:facebook</w:t>
+      </w:r>
+      <w:proofErr w:type="spellEnd"/>
     </w:p>
     <w:p>
       <w:pPr>
@@ -1111,17 +1035,9 @@
         <w:rPr>
           <w:lang w:val="en-US"/>
         </w:rPr>
-        <w:t>acceess_</w:t>
-      </w:r>
-      <w:proofErr w:type="gramStart"/>
-      <w:r>
-        <w:rPr>
-          <w:lang w:val="en-US"/>
-        </w:rPr>
-        <w:t>name:Actor</w:t>
-      </w:r>
-      <w:proofErr w:type="spellEnd"/>
-      <w:proofErr w:type="gramEnd"/>
+        <w:t>acceess_name:Actor</w:t>
+      </w:r>
+      <w:proofErr w:type="spellEnd"/>
     </w:p>
     <w:p>
       <w:pPr>
@@ -1296,17 +1212,9 @@
         <w:rPr>
           <w:lang w:val="en-US"/>
         </w:rPr>
-        <w:t>message_</w:t>
-      </w:r>
-      <w:proofErr w:type="gramStart"/>
-      <w:r>
-        <w:rPr>
-          <w:lang w:val="en-US"/>
-        </w:rPr>
-        <w:t>for:self</w:t>
-      </w:r>
-      <w:proofErr w:type="spellEnd"/>
-      <w:proofErr w:type="gramEnd"/>
+        <w:t>message_for:self</w:t>
+      </w:r>
+      <w:proofErr w:type="spellEnd"/>
     </w:p>
     <w:p>
       <w:pPr>
@@ -1476,17 +1384,9 @@
         <w:rPr>
           <w:lang w:val="en-US"/>
         </w:rPr>
-        <w:t>self_</w:t>
-      </w:r>
-      <w:proofErr w:type="gramStart"/>
-      <w:r>
-        <w:rPr>
-          <w:lang w:val="en-US"/>
-        </w:rPr>
-        <w:t>name:Minesh</w:t>
-      </w:r>
-      <w:proofErr w:type="spellEnd"/>
-      <w:proofErr w:type="gramEnd"/>
+        <w:t>self_name:Minesh</w:t>
+      </w:r>
+      <w:proofErr w:type="spellEnd"/>
     </w:p>
     <w:p>
       <w:pPr>
@@ -1544,17 +1444,9 @@
         <w:rPr>
           <w:lang w:val="en-US"/>
         </w:rPr>
-        <w:t>occasion_</w:t>
-      </w:r>
-      <w:proofErr w:type="gramStart"/>
-      <w:r>
-        <w:rPr>
-          <w:lang w:val="en-US"/>
-        </w:rPr>
-        <w:t>type:Birthday</w:t>
-      </w:r>
-      <w:proofErr w:type="spellEnd"/>
-      <w:proofErr w:type="gramEnd"/>
+        <w:t>occasion_type:Birthday</w:t>
+      </w:r>
+      <w:proofErr w:type="spellEnd"/>
     </w:p>
     <w:p>
       <w:pPr>
@@ -1582,17 +1474,9 @@
         <w:rPr>
           <w:lang w:val="en-US"/>
         </w:rPr>
-        <w:t>template_</w:t>
-      </w:r>
-      <w:proofErr w:type="gramStart"/>
-      <w:r>
-        <w:rPr>
-          <w:lang w:val="en-US"/>
-        </w:rPr>
-        <w:t>message:Hey</w:t>
-      </w:r>
-      <w:proofErr w:type="spellEnd"/>
-      <w:proofErr w:type="gramEnd"/>
+        <w:t>template_message:Hey</w:t>
+      </w:r>
+      <w:proofErr w:type="spellEnd"/>
       <w:r>
         <w:rPr>
           <w:lang w:val="en-US"/>
@@ -1639,16 +1523,8 @@
         <w:rPr>
           <w:lang w:val="en-US"/>
         </w:rPr>
-        <w:t>your_</w:t>
-      </w:r>
-      <w:proofErr w:type="gramStart"/>
-      <w:r>
-        <w:rPr>
-          <w:lang w:val="en-US"/>
-        </w:rPr>
-        <w:t>email:minesh8155@gmail.com</w:t>
-      </w:r>
-      <w:proofErr w:type="gramEnd"/>
+        <w:t>your_email:minesh8155@gmail.com</w:t>
+      </w:r>
     </w:p>
     <w:p>
       <w:pPr>
@@ -1756,65 +1632,41 @@
         <w:rPr>
           <w:lang w:val="en-US"/>
         </w:rPr>
-        <w:t>public_</w:t>
-      </w:r>
-      <w:proofErr w:type="gramStart"/>
-      <w:r>
-        <w:rPr>
-          <w:lang w:val="en-US"/>
-        </w:rPr>
-        <w:t>permission:No</w:t>
-      </w:r>
-      <w:proofErr w:type="spellEnd"/>
-      <w:proofErr w:type="gramEnd"/>
-    </w:p>
-    <w:p>
-      <w:pPr>
-        <w:pStyle w:val="ListParagraph"/>
-        <w:rPr>
-          <w:lang w:val="en-US"/>
-        </w:rPr>
-      </w:pPr>
-      <w:proofErr w:type="spellStart"/>
-      <w:r>
-        <w:rPr>
-          <w:lang w:val="en-US"/>
-        </w:rPr>
-        <w:t>send_on_</w:t>
-      </w:r>
-      <w:proofErr w:type="gramStart"/>
-      <w:r>
-        <w:rPr>
-          <w:lang w:val="en-US"/>
-        </w:rPr>
-        <w:t>wa:Yes</w:t>
-      </w:r>
-      <w:proofErr w:type="spellEnd"/>
-      <w:proofErr w:type="gramEnd"/>
-    </w:p>
-    <w:p>
-      <w:pPr>
-        <w:pStyle w:val="ListParagraph"/>
-        <w:rPr>
-          <w:lang w:val="en-US"/>
-        </w:rPr>
-      </w:pPr>
-      <w:proofErr w:type="spellStart"/>
-      <w:r>
-        <w:rPr>
-          <w:lang w:val="en-US"/>
-        </w:rPr>
-        <w:t>need_</w:t>
-      </w:r>
-      <w:proofErr w:type="gramStart"/>
-      <w:r>
-        <w:rPr>
-          <w:lang w:val="en-US"/>
-        </w:rPr>
-        <w:t>gst:No</w:t>
-      </w:r>
-      <w:proofErr w:type="spellEnd"/>
-      <w:proofErr w:type="gramEnd"/>
+        <w:t>public_permission:No</w:t>
+      </w:r>
+      <w:proofErr w:type="spellEnd"/>
+    </w:p>
+    <w:p>
+      <w:pPr>
+        <w:pStyle w:val="ListParagraph"/>
+        <w:rPr>
+          <w:lang w:val="en-US"/>
+        </w:rPr>
+      </w:pPr>
+      <w:proofErr w:type="spellStart"/>
+      <w:r>
+        <w:rPr>
+          <w:lang w:val="en-US"/>
+        </w:rPr>
+        <w:t>send_on_wa:Yes</w:t>
+      </w:r>
+      <w:proofErr w:type="spellEnd"/>
+    </w:p>
+    <w:p>
+      <w:pPr>
+        <w:pStyle w:val="ListParagraph"/>
+        <w:rPr>
+          <w:lang w:val="en-US"/>
+        </w:rPr>
+      </w:pPr>
+      <w:proofErr w:type="spellStart"/>
+      <w:r>
+        <w:rPr>
+          <w:lang w:val="en-US"/>
+        </w:rPr>
+        <w:t>need_gst:No</w:t>
+      </w:r>
+      <w:proofErr w:type="spellEnd"/>
     </w:p>
     <w:p>
       <w:pPr>
@@ -2135,7 +1987,6 @@
         </w:rPr>
       </w:pPr>
       <w:proofErr w:type="spellStart"/>
-      <w:proofErr w:type="gramStart"/>
       <w:r>
         <w:rPr>
           <w:lang w:val="en-US"/>
@@ -2143,7 +1994,6 @@
         <w:t>orderType:Initialize</w:t>
       </w:r>
       <w:proofErr w:type="spellEnd"/>
-      <w:proofErr w:type="gramEnd"/>
       <w:r>
         <w:rPr>
           <w:lang w:val="en-US"/>
@@ -2197,17 +2047,9 @@
         <w:rPr>
           <w:lang w:val="en-US"/>
         </w:rPr>
-        <w:t>f_</w:t>
-      </w:r>
-      <w:proofErr w:type="gramStart"/>
-      <w:r>
-        <w:rPr>
-          <w:lang w:val="en-US"/>
-        </w:rPr>
-        <w:t>name:Test</w:t>
-      </w:r>
-      <w:proofErr w:type="spellEnd"/>
-      <w:proofErr w:type="gramEnd"/>
+        <w:t>f_name:Test</w:t>
+      </w:r>
+      <w:proofErr w:type="spellEnd"/>
       <w:r>
         <w:rPr>
           <w:lang w:val="en-US"/>
@@ -2235,17 +2077,9 @@
         <w:rPr>
           <w:lang w:val="en-US"/>
         </w:rPr>
-        <w:t>l_</w:t>
-      </w:r>
-      <w:proofErr w:type="gramStart"/>
-      <w:r>
-        <w:rPr>
-          <w:lang w:val="en-US"/>
-        </w:rPr>
-        <w:t>name:Test</w:t>
-      </w:r>
-      <w:proofErr w:type="spellEnd"/>
-      <w:proofErr w:type="gramEnd"/>
+        <w:t>l_name:Test</w:t>
+      </w:r>
+      <w:proofErr w:type="spellEnd"/>
       <w:r>
         <w:rPr>
           <w:lang w:val="en-US"/>
@@ -2264,16 +2098,8 @@
         <w:rPr>
           <w:lang w:val="en-US"/>
         </w:rPr>
-        <w:t>email_</w:t>
-      </w:r>
-      <w:proofErr w:type="gramStart"/>
-      <w:r>
-        <w:rPr>
-          <w:lang w:val="en-US"/>
-        </w:rPr>
-        <w:t>id:aminesh81555@gmail.com</w:t>
-      </w:r>
-      <w:proofErr w:type="gramEnd"/>
+        <w:t>email_id:aminesh81555@gmail.com</w:t>
+      </w:r>
     </w:p>
     <w:p>
       <w:pPr>
@@ -2417,19 +2243,11 @@
           <w:lang w:val="en-US"/>
         </w:rPr>
       </w:pPr>
-      <w:proofErr w:type="gramStart"/>
-      <w:r>
-        <w:rPr>
-          <w:lang w:val="en-US"/>
-        </w:rPr>
-        <w:t>username:maulik</w:t>
-      </w:r>
-      <w:proofErr w:type="gramEnd"/>
-      <w:r>
-        <w:rPr>
-          <w:lang w:val="en-US"/>
-        </w:rPr>
-        <w:t>8155</w:t>
+      <w:r>
+        <w:rPr>
+          <w:lang w:val="en-US"/>
+        </w:rPr>
+        <w:t>username:maulik8155</w:t>
       </w:r>
     </w:p>
     <w:p>
@@ -2521,7 +2339,6 @@
         </w:rPr>
       </w:pPr>
       <w:proofErr w:type="spellStart"/>
-      <w:proofErr w:type="gramStart"/>
       <w:r>
         <w:rPr>
           <w:lang w:val="en-US"/>
@@ -2533,14 +2350,7 @@
         <w:rPr>
           <w:lang w:val="en-US"/>
         </w:rPr>
-        <w:t xml:space="preserve"> :</w:t>
-      </w:r>
-      <w:proofErr w:type="gramEnd"/>
-      <w:r>
-        <w:rPr>
-          <w:lang w:val="en-US"/>
-        </w:rPr>
-        <w:t xml:space="preserve"> </w:t>
+        <w:t xml:space="preserve"> : </w:t>
       </w:r>
       <w:r>
         <w:rPr>
@@ -2597,7 +2407,6 @@
         </w:rPr>
       </w:pPr>
       <w:proofErr w:type="spellStart"/>
-      <w:proofErr w:type="gramStart"/>
       <w:r>
         <w:rPr>
           <w:lang w:val="en-US"/>
@@ -2609,14 +2418,7 @@
         <w:rPr>
           <w:lang w:val="en-US"/>
         </w:rPr>
-        <w:t xml:space="preserve"> :</w:t>
-      </w:r>
-      <w:proofErr w:type="gramEnd"/>
-      <w:r>
-        <w:rPr>
-          <w:lang w:val="en-US"/>
-        </w:rPr>
-        <w:t xml:space="preserve"> </w:t>
+        <w:t xml:space="preserve"> : </w:t>
       </w:r>
       <w:r>
         <w:rPr>
@@ -2637,7 +2439,6 @@
         </w:rPr>
       </w:pPr>
       <w:proofErr w:type="spellStart"/>
-      <w:proofErr w:type="gramStart"/>
       <w:r>
         <w:rPr>
           <w:lang w:val="en-US"/>
@@ -2649,14 +2450,7 @@
         <w:rPr>
           <w:lang w:val="en-US"/>
         </w:rPr>
-        <w:t xml:space="preserve"> :</w:t>
-      </w:r>
-      <w:proofErr w:type="gramEnd"/>
-      <w:r>
-        <w:rPr>
-          <w:lang w:val="en-US"/>
-        </w:rPr>
-        <w:t xml:space="preserve"> Initialize / Complete</w:t>
+        <w:t xml:space="preserve"> : Initialize / Complete</w:t>
       </w:r>
     </w:p>
     <w:p>
@@ -2690,7 +2484,6 @@
         </w:rPr>
       </w:pPr>
       <w:proofErr w:type="spellStart"/>
-      <w:proofErr w:type="gramStart"/>
       <w:r>
         <w:rPr>
           <w:lang w:val="en-US"/>
@@ -2704,7 +2497,6 @@
         </w:rPr>
         <w:t xml:space="preserve"> :</w:t>
       </w:r>
-      <w:proofErr w:type="gramEnd"/>
       <w:r>
         <w:t xml:space="preserve"> </w:t>
       </w:r>
@@ -2729,66 +2521,41 @@
           <w:color w:val="000000" w:themeColor="text1"/>
           <w:lang w:val="en-US"/>
         </w:rPr>
-        <w:t>old_</w:t>
-      </w:r>
-      <w:proofErr w:type="gramStart"/>
+        <w:t>old_password</w:t>
+      </w:r>
+      <w:proofErr w:type="spellEnd"/>
       <w:r>
         <w:rPr>
           <w:color w:val="000000" w:themeColor="text1"/>
           <w:lang w:val="en-US"/>
         </w:rPr>
-        <w:t>password</w:t>
-      </w:r>
-      <w:proofErr w:type="spellEnd"/>
-      <w:r>
+        <w:t xml:space="preserve"> : 123456</w:t>
+      </w:r>
+    </w:p>
+    <w:p>
+      <w:pPr>
+        <w:pStyle w:val="ListParagraph"/>
         <w:rPr>
           <w:color w:val="000000" w:themeColor="text1"/>
           <w:lang w:val="en-US"/>
         </w:rPr>
+      </w:pPr>
+      <w:proofErr w:type="spellStart"/>
+      <w:r>
+        <w:rPr>
+          <w:color w:val="000000" w:themeColor="text1"/>
+          <w:lang w:val="en-US"/>
+        </w:rPr>
+        <w:t>new_password</w:t>
+      </w:r>
+      <w:proofErr w:type="spellEnd"/>
+      <w:r>
+        <w:rPr>
+          <w:color w:val="000000" w:themeColor="text1"/>
+          <w:lang w:val="en-US"/>
+        </w:rPr>
         <w:t xml:space="preserve"> :</w:t>
       </w:r>
-      <w:proofErr w:type="gramEnd"/>
-      <w:r>
-        <w:rPr>
-          <w:color w:val="000000" w:themeColor="text1"/>
-          <w:lang w:val="en-US"/>
-        </w:rPr>
-        <w:t xml:space="preserve"> 123456</w:t>
-      </w:r>
-    </w:p>
-    <w:p>
-      <w:pPr>
-        <w:pStyle w:val="ListParagraph"/>
-        <w:rPr>
-          <w:color w:val="000000" w:themeColor="text1"/>
-          <w:lang w:val="en-US"/>
-        </w:rPr>
-      </w:pPr>
-      <w:proofErr w:type="spellStart"/>
-      <w:r>
-        <w:rPr>
-          <w:color w:val="000000" w:themeColor="text1"/>
-          <w:lang w:val="en-US"/>
-        </w:rPr>
-        <w:t>new_</w:t>
-      </w:r>
-      <w:proofErr w:type="gramStart"/>
-      <w:r>
-        <w:rPr>
-          <w:color w:val="000000" w:themeColor="text1"/>
-          <w:lang w:val="en-US"/>
-        </w:rPr>
-        <w:t>password</w:t>
-      </w:r>
-      <w:proofErr w:type="spellEnd"/>
-      <w:r>
-        <w:rPr>
-          <w:color w:val="000000" w:themeColor="text1"/>
-          <w:lang w:val="en-US"/>
-        </w:rPr>
-        <w:t xml:space="preserve"> :</w:t>
-      </w:r>
-      <w:proofErr w:type="gramEnd"/>
     </w:p>
     <w:p>
       <w:pPr>
@@ -2861,7 +2628,6 @@
         </w:rPr>
       </w:pPr>
       <w:proofErr w:type="spellStart"/>
-      <w:proofErr w:type="gramStart"/>
       <w:r>
         <w:rPr>
           <w:rFonts w:cstheme="minorHAnsi"/>
@@ -2875,15 +2641,7 @@
           <w:rFonts w:cstheme="minorHAnsi"/>
           <w:lang w:val="en-US"/>
         </w:rPr>
-        <w:t xml:space="preserve"> :</w:t>
-      </w:r>
-      <w:proofErr w:type="gramEnd"/>
-      <w:r>
-        <w:rPr>
-          <w:rFonts w:cstheme="minorHAnsi"/>
-          <w:lang w:val="en-US"/>
-        </w:rPr>
-        <w:t xml:space="preserve"> </w:t>
+        <w:t xml:space="preserve"> : </w:t>
       </w:r>
       <w:r>
         <w:rPr>
@@ -2901,21 +2659,12 @@
           <w:lang w:val="en-US"/>
         </w:rPr>
       </w:pPr>
-      <w:proofErr w:type="gramStart"/>
-      <w:r>
-        <w:rPr>
-          <w:rFonts w:cstheme="minorHAnsi"/>
-          <w:lang w:val="en-US"/>
-        </w:rPr>
-        <w:t>Feedback :</w:t>
-      </w:r>
-      <w:proofErr w:type="gramEnd"/>
-      <w:r>
-        <w:rPr>
-          <w:rFonts w:cstheme="minorHAnsi"/>
-          <w:lang w:val="en-US"/>
-        </w:rPr>
-        <w:t xml:space="preserve"> </w:t>
+      <w:r>
+        <w:rPr>
+          <w:rFonts w:cstheme="minorHAnsi"/>
+          <w:lang w:val="en-US"/>
+        </w:rPr>
+        <w:t xml:space="preserve">Feedback : </w:t>
       </w:r>
     </w:p>
     <w:p>
@@ -2950,7 +2699,6 @@
         </w:rPr>
       </w:pPr>
       <w:proofErr w:type="spellStart"/>
-      <w:proofErr w:type="gramStart"/>
       <w:r>
         <w:rPr>
           <w:rFonts w:cstheme="minorHAnsi"/>
@@ -2964,56 +2712,32 @@
           <w:rFonts w:cstheme="minorHAnsi"/>
           <w:lang w:val="en-US"/>
         </w:rPr>
-        <w:t xml:space="preserve"> :</w:t>
-      </w:r>
-      <w:proofErr w:type="gramEnd"/>
-      <w:r>
-        <w:rPr>
-          <w:rFonts w:cstheme="minorHAnsi"/>
-          <w:lang w:val="en-US"/>
-        </w:rPr>
-        <w:t xml:space="preserve"> 1654492948k8dH9Jutem</w:t>
-      </w:r>
-    </w:p>
-    <w:p>
-      <w:pPr>
-        <w:pStyle w:val="ListParagraph"/>
-        <w:rPr>
-          <w:rFonts w:cstheme="minorHAnsi"/>
-          <w:lang w:val="en-US"/>
-        </w:rPr>
-      </w:pPr>
-      <w:proofErr w:type="spellStart"/>
-      <w:r>
-        <w:rPr>
-          <w:rFonts w:cstheme="minorHAnsi"/>
-          <w:lang w:val="en-US"/>
-        </w:rPr>
-        <w:t>booking_</w:t>
-      </w:r>
-      <w:proofErr w:type="gramStart"/>
-      <w:r>
-        <w:rPr>
-          <w:rFonts w:cstheme="minorHAnsi"/>
-          <w:lang w:val="en-US"/>
-        </w:rPr>
-        <w:t>id</w:t>
-      </w:r>
-      <w:proofErr w:type="spellEnd"/>
-      <w:r>
-        <w:rPr>
-          <w:rFonts w:cstheme="minorHAnsi"/>
-          <w:lang w:val="en-US"/>
-        </w:rPr>
-        <w:t xml:space="preserve"> :</w:t>
-      </w:r>
-      <w:proofErr w:type="gramEnd"/>
-      <w:r>
-        <w:rPr>
-          <w:rFonts w:cstheme="minorHAnsi"/>
-          <w:lang w:val="en-US"/>
-        </w:rPr>
-        <w:t xml:space="preserve"> 45</w:t>
+        <w:t xml:space="preserve"> : 1654492948k8dH9Jutem</w:t>
+      </w:r>
+    </w:p>
+    <w:p>
+      <w:pPr>
+        <w:pStyle w:val="ListParagraph"/>
+        <w:rPr>
+          <w:rFonts w:cstheme="minorHAnsi"/>
+          <w:lang w:val="en-US"/>
+        </w:rPr>
+      </w:pPr>
+      <w:proofErr w:type="spellStart"/>
+      <w:r>
+        <w:rPr>
+          <w:rFonts w:cstheme="minorHAnsi"/>
+          <w:lang w:val="en-US"/>
+        </w:rPr>
+        <w:t>booking_id</w:t>
+      </w:r>
+      <w:proofErr w:type="spellEnd"/>
+      <w:r>
+        <w:rPr>
+          <w:rFonts w:cstheme="minorHAnsi"/>
+          <w:lang w:val="en-US"/>
+        </w:rPr>
+        <w:t xml:space="preserve"> : 45</w:t>
       </w:r>
     </w:p>
     <w:p>
@@ -3048,7 +2772,6 @@
         </w:rPr>
       </w:pPr>
       <w:proofErr w:type="spellStart"/>
-      <w:proofErr w:type="gramStart"/>
       <w:r>
         <w:rPr>
           <w:rFonts w:cstheme="minorHAnsi"/>
@@ -3062,91 +2785,58 @@
           <w:rFonts w:cstheme="minorHAnsi"/>
           <w:lang w:val="en-US"/>
         </w:rPr>
+        <w:t xml:space="preserve"> : 1654492948k8dH9Jutem</w:t>
+      </w:r>
+    </w:p>
+    <w:p>
+      <w:pPr>
+        <w:pStyle w:val="ListParagraph"/>
+        <w:rPr>
+          <w:rFonts w:cstheme="minorHAnsi"/>
+          <w:lang w:val="en-US"/>
+        </w:rPr>
+      </w:pPr>
+      <w:proofErr w:type="spellStart"/>
+      <w:r>
+        <w:rPr>
+          <w:rFonts w:cstheme="minorHAnsi"/>
+          <w:lang w:val="en-US"/>
+        </w:rPr>
+        <w:t>booking_id</w:t>
+      </w:r>
+      <w:proofErr w:type="spellEnd"/>
+      <w:r>
+        <w:rPr>
+          <w:rFonts w:cstheme="minorHAnsi"/>
+          <w:lang w:val="en-US"/>
+        </w:rPr>
+        <w:t xml:space="preserve"> : 45</w:t>
+      </w:r>
+    </w:p>
+    <w:p>
+      <w:pPr>
+        <w:pStyle w:val="ListParagraph"/>
+        <w:rPr>
+          <w:rFonts w:cstheme="minorHAnsi"/>
+          <w:lang w:val="en-US"/>
+        </w:rPr>
+      </w:pPr>
+      <w:proofErr w:type="spellStart"/>
+      <w:r>
+        <w:rPr>
+          <w:rFonts w:cstheme="minorHAnsi"/>
+          <w:lang w:val="en-US"/>
+        </w:rPr>
+        <w:t>upload_file</w:t>
+      </w:r>
+      <w:proofErr w:type="spellEnd"/>
+      <w:r>
+        <w:rPr>
+          <w:rFonts w:cstheme="minorHAnsi"/>
+          <w:lang w:val="en-US"/>
+        </w:rPr>
         <w:t xml:space="preserve"> :</w:t>
       </w:r>
-      <w:proofErr w:type="gramEnd"/>
-      <w:r>
-        <w:rPr>
-          <w:rFonts w:cstheme="minorHAnsi"/>
-          <w:lang w:val="en-US"/>
-        </w:rPr>
-        <w:t xml:space="preserve"> 1654492948k8dH9Jutem</w:t>
-      </w:r>
-    </w:p>
-    <w:p>
-      <w:pPr>
-        <w:pStyle w:val="ListParagraph"/>
-        <w:rPr>
-          <w:rFonts w:cstheme="minorHAnsi"/>
-          <w:lang w:val="en-US"/>
-        </w:rPr>
-      </w:pPr>
-      <w:proofErr w:type="spellStart"/>
-      <w:r>
-        <w:rPr>
-          <w:rFonts w:cstheme="minorHAnsi"/>
-          <w:lang w:val="en-US"/>
-        </w:rPr>
-        <w:t>booking_</w:t>
-      </w:r>
-      <w:proofErr w:type="gramStart"/>
-      <w:r>
-        <w:rPr>
-          <w:rFonts w:cstheme="minorHAnsi"/>
-          <w:lang w:val="en-US"/>
-        </w:rPr>
-        <w:t>id</w:t>
-      </w:r>
-      <w:proofErr w:type="spellEnd"/>
-      <w:r>
-        <w:rPr>
-          <w:rFonts w:cstheme="minorHAnsi"/>
-          <w:lang w:val="en-US"/>
-        </w:rPr>
-        <w:t xml:space="preserve"> :</w:t>
-      </w:r>
-      <w:proofErr w:type="gramEnd"/>
-      <w:r>
-        <w:rPr>
-          <w:rFonts w:cstheme="minorHAnsi"/>
-          <w:lang w:val="en-US"/>
-        </w:rPr>
-        <w:t xml:space="preserve"> 45</w:t>
-      </w:r>
-    </w:p>
-    <w:p>
-      <w:pPr>
-        <w:pStyle w:val="ListParagraph"/>
-        <w:rPr>
-          <w:rFonts w:cstheme="minorHAnsi"/>
-          <w:lang w:val="en-US"/>
-        </w:rPr>
-      </w:pPr>
-      <w:proofErr w:type="spellStart"/>
-      <w:r>
-        <w:rPr>
-          <w:rFonts w:cstheme="minorHAnsi"/>
-          <w:lang w:val="en-US"/>
-        </w:rPr>
-        <w:t>upload_</w:t>
-      </w:r>
-      <w:proofErr w:type="gramStart"/>
-      <w:r>
-        <w:rPr>
-          <w:rFonts w:cstheme="minorHAnsi"/>
-          <w:lang w:val="en-US"/>
-        </w:rPr>
-        <w:t>file</w:t>
-      </w:r>
-      <w:proofErr w:type="spellEnd"/>
-      <w:r>
-        <w:rPr>
-          <w:rFonts w:cstheme="minorHAnsi"/>
-          <w:lang w:val="en-US"/>
-        </w:rPr>
-        <w:t xml:space="preserve"> :</w:t>
-      </w:r>
-      <w:proofErr w:type="gramEnd"/>
     </w:p>
     <w:p>
       <w:pPr>
@@ -3180,7 +2870,6 @@
         </w:rPr>
       </w:pPr>
       <w:proofErr w:type="spellStart"/>
-      <w:proofErr w:type="gramStart"/>
       <w:r>
         <w:rPr>
           <w:rFonts w:cstheme="minorHAnsi"/>
@@ -3194,15 +2883,7 @@
           <w:rFonts w:cstheme="minorHAnsi"/>
           <w:lang w:val="en-US"/>
         </w:rPr>
-        <w:t xml:space="preserve"> :</w:t>
-      </w:r>
-      <w:proofErr w:type="gramEnd"/>
-      <w:r>
-        <w:rPr>
-          <w:rFonts w:cstheme="minorHAnsi"/>
-          <w:lang w:val="en-US"/>
-        </w:rPr>
-        <w:t xml:space="preserve"> 16545759444diKTEbnVF</w:t>
+        <w:t xml:space="preserve"> : 16545759444diKTEbnVF</w:t>
       </w:r>
     </w:p>
     <w:p>
@@ -3237,7 +2918,6 @@
         </w:rPr>
       </w:pPr>
       <w:proofErr w:type="spellStart"/>
-      <w:proofErr w:type="gramStart"/>
       <w:r>
         <w:rPr>
           <w:rFonts w:cstheme="minorHAnsi"/>
@@ -3251,15 +2931,7 @@
           <w:rFonts w:cstheme="minorHAnsi"/>
           <w:lang w:val="en-US"/>
         </w:rPr>
-        <w:t xml:space="preserve"> :</w:t>
-      </w:r>
-      <w:proofErr w:type="gramEnd"/>
-      <w:r>
-        <w:rPr>
-          <w:rFonts w:cstheme="minorHAnsi"/>
-          <w:lang w:val="en-US"/>
-        </w:rPr>
-        <w:t xml:space="preserve"> 1654599350H7AJhq4CU0</w:t>
+        <w:t xml:space="preserve"> : 1654599350H7AJhq4CU0</w:t>
       </w:r>
     </w:p>
     <w:p>
@@ -3290,15 +2962,171 @@
             <w:rFonts w:cstheme="minorHAnsi"/>
             <w:lang w:val="en-US"/>
           </w:rPr>
-          <w:t>https://shubhexa.com/index.php/web_api/updat</w:t>
-        </w:r>
+          <w:t>https://shubhexa.com/index.php/web_api/updateCelebsProfile</w:t>
+        </w:r>
+      </w:hyperlink>
+    </w:p>
+    <w:p>
+      <w:pPr>
+        <w:pStyle w:val="ListParagraph"/>
+        <w:rPr>
+          <w:rFonts w:cstheme="minorHAnsi"/>
+          <w:lang w:val="en-US"/>
+        </w:rPr>
+      </w:pPr>
+      <w:proofErr w:type="spellStart"/>
+      <w:r>
+        <w:rPr>
+          <w:rFonts w:cstheme="minorHAnsi"/>
+          <w:lang w:val="en-US"/>
+        </w:rPr>
+        <w:t>Accesstoken</w:t>
+      </w:r>
+      <w:proofErr w:type="spellEnd"/>
+      <w:r>
+        <w:rPr>
+          <w:rFonts w:cstheme="minorHAnsi"/>
+          <w:lang w:val="en-US"/>
+        </w:rPr>
+        <w:t xml:space="preserve"> : 16545924279jwAy3VSL2</w:t>
+      </w:r>
+    </w:p>
+    <w:p>
+      <w:pPr>
+        <w:pStyle w:val="ListParagraph"/>
+        <w:rPr>
+          <w:rFonts w:cstheme="minorHAnsi"/>
+          <w:lang w:val="en-US"/>
+        </w:rPr>
+      </w:pPr>
+      <w:proofErr w:type="spellStart"/>
+      <w:r>
+        <w:rPr>
+          <w:rFonts w:cstheme="minorHAnsi"/>
+          <w:lang w:val="en-US"/>
+        </w:rPr>
+        <w:t>first_name</w:t>
+      </w:r>
+      <w:proofErr w:type="spellEnd"/>
+      <w:r>
+        <w:rPr>
+          <w:rFonts w:cstheme="minorHAnsi"/>
+          <w:lang w:val="en-US"/>
+        </w:rPr>
+        <w:t xml:space="preserve"> :</w:t>
+      </w:r>
+    </w:p>
+    <w:p>
+      <w:pPr>
+        <w:pStyle w:val="ListParagraph"/>
+        <w:rPr>
+          <w:rFonts w:cstheme="minorHAnsi"/>
+          <w:lang w:val="en-US"/>
+        </w:rPr>
+      </w:pPr>
+      <w:proofErr w:type="spellStart"/>
+      <w:r>
+        <w:rPr>
+          <w:rFonts w:cstheme="minorHAnsi"/>
+          <w:lang w:val="en-US"/>
+        </w:rPr>
+        <w:t>last_name</w:t>
+      </w:r>
+      <w:proofErr w:type="spellEnd"/>
+      <w:r>
+        <w:rPr>
+          <w:rFonts w:cstheme="minorHAnsi"/>
+          <w:lang w:val="en-US"/>
+        </w:rPr>
+        <w:t xml:space="preserve"> :</w:t>
+      </w:r>
+    </w:p>
+    <w:p>
+      <w:pPr>
+        <w:pStyle w:val="ListParagraph"/>
+        <w:rPr>
+          <w:rFonts w:cstheme="minorHAnsi"/>
+          <w:lang w:val="en-US"/>
+        </w:rPr>
+      </w:pPr>
+      <w:r>
+        <w:rPr>
+          <w:rFonts w:cstheme="minorHAnsi"/>
+          <w:lang w:val="en-US"/>
+        </w:rPr>
+        <w:t>birthdate :</w:t>
+      </w:r>
+    </w:p>
+    <w:p>
+      <w:pPr>
+        <w:pStyle w:val="ListParagraph"/>
+        <w:rPr>
+          <w:rFonts w:cstheme="minorHAnsi"/>
+          <w:lang w:val="en-US"/>
+        </w:rPr>
+      </w:pPr>
+      <w:proofErr w:type="spellStart"/>
+      <w:r>
+        <w:rPr>
+          <w:rFonts w:cstheme="minorHAnsi"/>
+          <w:lang w:val="en-US"/>
+        </w:rPr>
+        <w:t>charge_fees</w:t>
+      </w:r>
+      <w:proofErr w:type="spellEnd"/>
+      <w:r>
+        <w:rPr>
+          <w:rFonts w:cstheme="minorHAnsi"/>
+          <w:lang w:val="en-US"/>
+        </w:rPr>
+        <w:t xml:space="preserve"> : </w:t>
+      </w:r>
+    </w:p>
+    <w:p>
+      <w:pPr>
+        <w:pStyle w:val="ListParagraph"/>
+        <w:rPr>
+          <w:rFonts w:cstheme="minorHAnsi"/>
+          <w:lang w:val="en-US"/>
+        </w:rPr>
+      </w:pPr>
+      <w:proofErr w:type="spellStart"/>
+      <w:r>
+        <w:rPr>
+          <w:rFonts w:cstheme="minorHAnsi"/>
+          <w:lang w:val="en-US"/>
+        </w:rPr>
+        <w:t>upload_file</w:t>
+      </w:r>
+      <w:proofErr w:type="spellEnd"/>
+      <w:r>
+        <w:rPr>
+          <w:rFonts w:cstheme="minorHAnsi"/>
+          <w:lang w:val="en-US"/>
+        </w:rPr>
+        <w:t xml:space="preserve">  :</w:t>
+      </w:r>
+    </w:p>
+    <w:p>
+      <w:pPr>
+        <w:pStyle w:val="ListParagraph"/>
+        <w:numPr>
+          <w:ilvl w:val="0"/>
+          <w:numId w:val="1"/>
+        </w:numPr>
+        <w:rPr>
+          <w:rFonts w:cstheme="minorHAnsi"/>
+          <w:lang w:val="en-US"/>
+        </w:rPr>
+      </w:pPr>
+      <w:hyperlink r:id="rId39" w:history="1">
         <w:r>
           <w:rPr>
             <w:rStyle w:val="Hyperlink"/>
             <w:rFonts w:cstheme="minorHAnsi"/>
             <w:lang w:val="en-US"/>
           </w:rPr>
-          <w:t>e</w:t>
+          <w:t>https://shubhexa.com/index.php/web_api/</w:t>
         </w:r>
         <w:r>
           <w:rPr>
@@ -3306,7 +3134,7 @@
             <w:rFonts w:cstheme="minorHAnsi"/>
             <w:lang w:val="en-US"/>
           </w:rPr>
-          <w:t>CelebsProfile</w:t>
+          <w:t>cancelOrderByCelebs</w:t>
         </w:r>
       </w:hyperlink>
     </w:p>
@@ -3319,7 +3147,6 @@
         </w:rPr>
       </w:pPr>
       <w:proofErr w:type="spellStart"/>
-      <w:proofErr w:type="gramStart"/>
       <w:r>
         <w:rPr>
           <w:rFonts w:cstheme="minorHAnsi"/>
@@ -3333,185 +3160,303 @@
           <w:rFonts w:cstheme="minorHAnsi"/>
           <w:lang w:val="en-US"/>
         </w:rPr>
+        <w:t xml:space="preserve"> : 16545924279jwAy3VSL2</w:t>
+      </w:r>
+    </w:p>
+    <w:p>
+      <w:pPr>
+        <w:pStyle w:val="ListParagraph"/>
+        <w:rPr>
+          <w:rFonts w:cstheme="minorHAnsi"/>
+          <w:lang w:val="en-US"/>
+        </w:rPr>
+      </w:pPr>
+      <w:proofErr w:type="spellStart"/>
+      <w:r>
+        <w:rPr>
+          <w:rFonts w:cstheme="minorHAnsi"/>
+          <w:lang w:val="en-US"/>
+        </w:rPr>
+        <w:t>Booking_id</w:t>
+      </w:r>
+      <w:proofErr w:type="spellEnd"/>
+      <w:r>
+        <w:rPr>
+          <w:rFonts w:cstheme="minorHAnsi"/>
+          <w:lang w:val="en-US"/>
+        </w:rPr>
+        <w:t xml:space="preserve"> : </w:t>
+      </w:r>
+    </w:p>
+    <w:p>
+      <w:pPr>
+        <w:pStyle w:val="ListParagraph"/>
+        <w:rPr>
+          <w:rFonts w:cstheme="minorHAnsi"/>
+          <w:lang w:val="en-US"/>
+        </w:rPr>
+      </w:pPr>
+    </w:p>
+    <w:p>
+      <w:pPr>
+        <w:pStyle w:val="ListParagraph"/>
+        <w:rPr>
+          <w:rFonts w:cstheme="minorHAnsi"/>
+          <w:b/>
+          <w:bCs/>
+          <w:sz w:val="48"/>
+          <w:szCs w:val="48"/>
+          <w:u w:val="single"/>
+          <w:lang w:val="en-US"/>
+        </w:rPr>
+      </w:pPr>
+      <w:r>
+        <w:rPr>
+          <w:rFonts w:cstheme="minorHAnsi"/>
+          <w:b/>
+          <w:bCs/>
+          <w:sz w:val="48"/>
+          <w:szCs w:val="48"/>
+          <w:u w:val="single"/>
+          <w:lang w:val="en-US"/>
+        </w:rPr>
+        <w:t>User Side</w:t>
+      </w:r>
+    </w:p>
+    <w:p>
+      <w:pPr>
+        <w:pStyle w:val="ListParagraph"/>
+        <w:rPr>
+          <w:rFonts w:cstheme="minorHAnsi"/>
+          <w:b/>
+          <w:bCs/>
+          <w:sz w:val="48"/>
+          <w:szCs w:val="48"/>
+          <w:u w:val="single"/>
+          <w:lang w:val="en-US"/>
+        </w:rPr>
+      </w:pPr>
+    </w:p>
+    <w:p>
+      <w:pPr>
+        <w:pStyle w:val="ListParagraph"/>
+        <w:numPr>
+          <w:ilvl w:val="0"/>
+          <w:numId w:val="1"/>
+        </w:numPr>
+        <w:rPr>
+          <w:rFonts w:cstheme="minorHAnsi"/>
+          <w:lang w:val="en-US"/>
+        </w:rPr>
+      </w:pPr>
+      <w:hyperlink r:id="rId40" w:history="1">
+        <w:r>
+          <w:rPr>
+            <w:rStyle w:val="Hyperlink"/>
+            <w:rFonts w:cstheme="minorHAnsi"/>
+            <w:lang w:val="en-US"/>
+          </w:rPr>
+          <w:t>https://shubhexa.com/index.php/web_api/getSetting</w:t>
+        </w:r>
+      </w:hyperlink>
+    </w:p>
+    <w:p>
+      <w:pPr>
+        <w:pStyle w:val="ListParagraph"/>
+        <w:rPr>
+          <w:lang w:val="en-US"/>
+        </w:rPr>
+      </w:pPr>
+      <w:proofErr w:type="spellStart"/>
+      <w:r>
+        <w:rPr>
+          <w:rFonts w:cstheme="minorHAnsi"/>
+          <w:lang w:val="en-US"/>
+        </w:rPr>
+        <w:t>Accesstoken</w:t>
+      </w:r>
+      <w:proofErr w:type="spellEnd"/>
+      <w:r>
+        <w:rPr>
+          <w:rFonts w:cstheme="minorHAnsi"/>
+          <w:lang w:val="en-US"/>
+        </w:rPr>
         <w:t xml:space="preserve"> :</w:t>
       </w:r>
-      <w:proofErr w:type="gramEnd"/>
-      <w:r>
-        <w:rPr>
-          <w:rFonts w:cstheme="minorHAnsi"/>
-          <w:lang w:val="en-US"/>
-        </w:rPr>
-        <w:t xml:space="preserve"> 16545924279jwAy3VSL2</w:t>
-      </w:r>
-    </w:p>
-    <w:p>
-      <w:pPr>
-        <w:pStyle w:val="ListParagraph"/>
-        <w:rPr>
-          <w:rFonts w:cstheme="minorHAnsi"/>
-          <w:lang w:val="en-US"/>
-        </w:rPr>
-      </w:pPr>
-      <w:proofErr w:type="spellStart"/>
-      <w:r>
-        <w:rPr>
-          <w:rFonts w:cstheme="minorHAnsi"/>
-          <w:lang w:val="en-US"/>
-        </w:rPr>
-        <w:t>first_</w:t>
-      </w:r>
-      <w:proofErr w:type="gramStart"/>
-      <w:r>
-        <w:rPr>
-          <w:rFonts w:cstheme="minorHAnsi"/>
-          <w:lang w:val="en-US"/>
-        </w:rPr>
-        <w:t>name</w:t>
-      </w:r>
-      <w:proofErr w:type="spellEnd"/>
-      <w:r>
-        <w:rPr>
-          <w:rFonts w:cstheme="minorHAnsi"/>
-          <w:lang w:val="en-US"/>
-        </w:rPr>
-        <w:t xml:space="preserve"> :</w:t>
-      </w:r>
-      <w:proofErr w:type="gramEnd"/>
-    </w:p>
-    <w:p>
-      <w:pPr>
-        <w:pStyle w:val="ListParagraph"/>
-        <w:rPr>
-          <w:rFonts w:cstheme="minorHAnsi"/>
-          <w:lang w:val="en-US"/>
-        </w:rPr>
-      </w:pPr>
-      <w:proofErr w:type="spellStart"/>
-      <w:r>
-        <w:rPr>
-          <w:rFonts w:cstheme="minorHAnsi"/>
-          <w:lang w:val="en-US"/>
-        </w:rPr>
-        <w:t>last_</w:t>
-      </w:r>
-      <w:proofErr w:type="gramStart"/>
-      <w:r>
-        <w:rPr>
-          <w:rFonts w:cstheme="minorHAnsi"/>
-          <w:lang w:val="en-US"/>
-        </w:rPr>
-        <w:t>name</w:t>
-      </w:r>
-      <w:proofErr w:type="spellEnd"/>
-      <w:r>
-        <w:rPr>
-          <w:rFonts w:cstheme="minorHAnsi"/>
-          <w:lang w:val="en-US"/>
-        </w:rPr>
-        <w:t xml:space="preserve"> :</w:t>
-      </w:r>
-      <w:proofErr w:type="gramEnd"/>
-    </w:p>
-    <w:p>
-      <w:pPr>
-        <w:pStyle w:val="ListParagraph"/>
-        <w:rPr>
-          <w:rFonts w:cstheme="minorHAnsi"/>
-          <w:lang w:val="en-US"/>
-        </w:rPr>
-      </w:pPr>
-      <w:proofErr w:type="gramStart"/>
-      <w:r>
-        <w:rPr>
-          <w:rFonts w:cstheme="minorHAnsi"/>
-          <w:lang w:val="en-US"/>
-        </w:rPr>
-        <w:t>birthdate :</w:t>
-      </w:r>
-      <w:proofErr w:type="gramEnd"/>
-    </w:p>
-    <w:p>
-      <w:pPr>
-        <w:pStyle w:val="ListParagraph"/>
-        <w:rPr>
-          <w:rFonts w:cstheme="minorHAnsi"/>
-          <w:lang w:val="en-US"/>
-        </w:rPr>
-      </w:pPr>
-      <w:proofErr w:type="spellStart"/>
-      <w:r>
-        <w:rPr>
-          <w:rFonts w:cstheme="minorHAnsi"/>
-          <w:lang w:val="en-US"/>
-        </w:rPr>
-        <w:t>charge_</w:t>
-      </w:r>
-      <w:proofErr w:type="gramStart"/>
-      <w:r>
-        <w:rPr>
-          <w:rFonts w:cstheme="minorHAnsi"/>
-          <w:lang w:val="en-US"/>
-        </w:rPr>
-        <w:t>fees</w:t>
-      </w:r>
-      <w:proofErr w:type="spellEnd"/>
-      <w:r>
-        <w:rPr>
-          <w:rFonts w:cstheme="minorHAnsi"/>
-          <w:lang w:val="en-US"/>
-        </w:rPr>
-        <w:t xml:space="preserve"> :</w:t>
-      </w:r>
-      <w:proofErr w:type="gramEnd"/>
-      <w:r>
-        <w:rPr>
-          <w:rFonts w:cstheme="minorHAnsi"/>
-          <w:lang w:val="en-US"/>
-        </w:rPr>
-        <w:t xml:space="preserve"> </w:t>
-      </w:r>
-    </w:p>
-    <w:p>
-      <w:pPr>
-        <w:pStyle w:val="ListParagraph"/>
-        <w:rPr>
-          <w:rFonts w:cstheme="minorHAnsi"/>
-          <w:lang w:val="en-US"/>
-        </w:rPr>
-      </w:pPr>
-      <w:proofErr w:type="spellStart"/>
-      <w:r>
-        <w:rPr>
-          <w:rFonts w:cstheme="minorHAnsi"/>
-          <w:lang w:val="en-US"/>
-        </w:rPr>
-        <w:t>upload_</w:t>
-      </w:r>
-      <w:proofErr w:type="gramStart"/>
-      <w:r>
-        <w:rPr>
-          <w:rFonts w:cstheme="minorHAnsi"/>
-          <w:lang w:val="en-US"/>
-        </w:rPr>
-        <w:t>file</w:t>
-      </w:r>
-      <w:proofErr w:type="spellEnd"/>
-      <w:r>
-        <w:rPr>
-          <w:rFonts w:cstheme="minorHAnsi"/>
-          <w:lang w:val="en-US"/>
-        </w:rPr>
-        <w:t xml:space="preserve">  :</w:t>
-      </w:r>
-      <w:proofErr w:type="gramEnd"/>
-    </w:p>
-    <w:p>
-      <w:pPr>
-        <w:pStyle w:val="ListParagraph"/>
-        <w:rPr>
-          <w:lang w:val="en-US"/>
-        </w:rPr>
-      </w:pPr>
+    </w:p>
+    <w:p>
+      <w:pPr>
+        <w:pStyle w:val="ListParagraph"/>
+        <w:rPr>
+          <w:lang w:val="en-US"/>
+        </w:rPr>
+      </w:pPr>
+    </w:p>
+    <w:p>
+      <w:pPr>
+        <w:pStyle w:val="ListParagraph"/>
+        <w:numPr>
+          <w:ilvl w:val="0"/>
+          <w:numId w:val="1"/>
+        </w:numPr>
+        <w:rPr>
+          <w:lang w:val="en-US"/>
+        </w:rPr>
+      </w:pPr>
+      <w:hyperlink r:id="rId41" w:history="1">
+        <w:r>
+          <w:rPr>
+            <w:rStyle w:val="Hyperlink"/>
+            <w:lang w:val="en-US"/>
+          </w:rPr>
+          <w:t>https://shubhexa.com/index.php/web_api/cancelOrder</w:t>
+        </w:r>
+      </w:hyperlink>
+    </w:p>
+    <w:p>
+      <w:pPr>
+        <w:pStyle w:val="ListParagraph"/>
+        <w:rPr>
+          <w:lang w:val="en-US"/>
+        </w:rPr>
+      </w:pPr>
+      <w:proofErr w:type="spellStart"/>
+      <w:r>
+        <w:rPr>
+          <w:lang w:val="en-US"/>
+        </w:rPr>
+        <w:t>Accesstoken</w:t>
+      </w:r>
+      <w:proofErr w:type="spellEnd"/>
+      <w:r>
+        <w:rPr>
+          <w:lang w:val="en-US"/>
+        </w:rPr>
+        <w:t xml:space="preserve"> : </w:t>
+      </w:r>
+      <w:r>
+        <w:rPr>
+          <w:lang w:val="en-US"/>
+        </w:rPr>
+        <w:t>1655204433LUTghiEyQo</w:t>
+      </w:r>
+    </w:p>
+    <w:p>
+      <w:pPr>
+        <w:pStyle w:val="ListParagraph"/>
+        <w:rPr>
+          <w:rFonts w:ascii="Arial" w:hAnsi="Arial" w:cs="Arial"/>
+          <w:color w:val="000000"/>
+          <w:sz w:val="20"/>
+          <w:szCs w:val="20"/>
+          <w:shd w:val="clear" w:color="auto" w:fill="FFFFFF"/>
+        </w:rPr>
+      </w:pPr>
+      <w:proofErr w:type="spellStart"/>
+      <w:r>
+        <w:rPr>
+          <w:lang w:val="en-US"/>
+        </w:rPr>
+        <w:t>booking_id</w:t>
+      </w:r>
+      <w:proofErr w:type="spellEnd"/>
+      <w:r>
+        <w:rPr>
+          <w:lang w:val="en-US"/>
+        </w:rPr>
+        <w:t xml:space="preserve"> : </w:t>
+      </w:r>
+      <w:r>
+        <w:rPr>
+          <w:rFonts w:ascii="Arial" w:hAnsi="Arial" w:cs="Arial"/>
+          <w:color w:val="000000"/>
+          <w:sz w:val="20"/>
+          <w:szCs w:val="20"/>
+          <w:shd w:val="clear" w:color="auto" w:fill="FFFFFF"/>
+        </w:rPr>
+        <w:t>58</w:t>
+      </w:r>
+    </w:p>
+    <w:p>
+      <w:pPr>
+        <w:pStyle w:val="ListParagraph"/>
+        <w:numPr>
+          <w:ilvl w:val="0"/>
+          <w:numId w:val="1"/>
+        </w:numPr>
+        <w:rPr>
+          <w:rFonts w:cstheme="minorHAnsi"/>
+          <w:lang w:val="en-US"/>
+        </w:rPr>
+      </w:pPr>
+      <w:hyperlink r:id="rId42" w:history="1">
+        <w:r>
+          <w:rPr>
+            <w:rStyle w:val="Hyperlink"/>
+            <w:rFonts w:cstheme="minorHAnsi"/>
+            <w:lang w:val="en-US"/>
+          </w:rPr>
+          <w:t>https://shubhexa.com/index.php/web_api/</w:t>
+        </w:r>
+        <w:r>
+          <w:rPr>
+            <w:rStyle w:val="Hyperlink"/>
+            <w:rFonts w:cstheme="minorHAnsi"/>
+            <w:lang w:val="en-US"/>
+          </w:rPr>
+          <w:t>cancelOrderByUser</w:t>
+        </w:r>
+      </w:hyperlink>
+    </w:p>
+    <w:p>
+      <w:pPr>
+        <w:pStyle w:val="ListParagraph"/>
+        <w:rPr>
+          <w:rFonts w:cstheme="minorHAnsi"/>
+          <w:lang w:val="en-US"/>
+        </w:rPr>
+      </w:pPr>
+      <w:proofErr w:type="spellStart"/>
+      <w:r>
+        <w:rPr>
+          <w:rFonts w:cstheme="minorHAnsi"/>
+          <w:lang w:val="en-US"/>
+        </w:rPr>
+        <w:t>Accesstoken</w:t>
+      </w:r>
+      <w:proofErr w:type="spellEnd"/>
+      <w:r>
+        <w:rPr>
+          <w:rFonts w:cstheme="minorHAnsi"/>
+          <w:lang w:val="en-US"/>
+        </w:rPr>
+        <w:t xml:space="preserve"> : </w:t>
+      </w:r>
+    </w:p>
+    <w:p>
+      <w:pPr>
+        <w:pStyle w:val="ListParagraph"/>
+        <w:rPr>
+          <w:rFonts w:cstheme="minorHAnsi"/>
+          <w:lang w:val="en-US"/>
+        </w:rPr>
+      </w:pPr>
+      <w:proofErr w:type="spellStart"/>
+      <w:r>
+        <w:rPr>
+          <w:rFonts w:cstheme="minorHAnsi"/>
+          <w:lang w:val="en-US"/>
+        </w:rPr>
+        <w:t>Booking_id</w:t>
+      </w:r>
+      <w:proofErr w:type="spellEnd"/>
+      <w:r>
+        <w:rPr>
+          <w:rFonts w:cstheme="minorHAnsi"/>
+          <w:lang w:val="en-US"/>
+        </w:rPr>
+        <w:t xml:space="preserve"> : </w:t>
+      </w:r>
     </w:p>
     <w:p>
       <w:pPr>

</xml_diff>

<commit_message>
API & Some Page Changes
</commit_message>
<xml_diff>
--- a/API-list.docx
+++ b/API-list.docx
@@ -2664,7 +2664,73 @@
           <w:rFonts w:cstheme="minorHAnsi"/>
           <w:lang w:val="en-US"/>
         </w:rPr>
-        <w:t xml:space="preserve">Feedback : </w:t>
+        <w:t>name :</w:t>
+      </w:r>
+    </w:p>
+    <w:p>
+      <w:pPr>
+        <w:pStyle w:val="ListParagraph"/>
+        <w:rPr>
+          <w:rFonts w:cstheme="minorHAnsi"/>
+          <w:lang w:val="en-US"/>
+        </w:rPr>
+      </w:pPr>
+      <w:proofErr w:type="spellStart"/>
+      <w:r>
+        <w:rPr>
+          <w:rFonts w:cstheme="minorHAnsi"/>
+          <w:lang w:val="en-US"/>
+        </w:rPr>
+        <w:t>mobileno</w:t>
+      </w:r>
+      <w:proofErr w:type="spellEnd"/>
+      <w:r>
+        <w:rPr>
+          <w:rFonts w:cstheme="minorHAnsi"/>
+          <w:lang w:val="en-US"/>
+        </w:rPr>
+        <w:t xml:space="preserve"> :</w:t>
+      </w:r>
+    </w:p>
+    <w:p>
+      <w:pPr>
+        <w:pStyle w:val="ListParagraph"/>
+        <w:rPr>
+          <w:rFonts w:cstheme="minorHAnsi"/>
+          <w:lang w:val="en-US"/>
+        </w:rPr>
+      </w:pPr>
+      <w:proofErr w:type="spellStart"/>
+      <w:r>
+        <w:rPr>
+          <w:rFonts w:cstheme="minorHAnsi"/>
+          <w:lang w:val="en-US"/>
+        </w:rPr>
+        <w:t>emailid</w:t>
+      </w:r>
+      <w:proofErr w:type="spellEnd"/>
+      <w:r>
+        <w:rPr>
+          <w:rFonts w:cstheme="minorHAnsi"/>
+          <w:lang w:val="en-US"/>
+        </w:rPr>
+        <w:t xml:space="preserve"> :</w:t>
+      </w:r>
+    </w:p>
+    <w:p>
+      <w:pPr>
+        <w:pStyle w:val="ListParagraph"/>
+        <w:rPr>
+          <w:rFonts w:cstheme="minorHAnsi"/>
+          <w:lang w:val="en-US"/>
+        </w:rPr>
+      </w:pPr>
+      <w:r>
+        <w:rPr>
+          <w:rFonts w:cstheme="minorHAnsi"/>
+          <w:lang w:val="en-US"/>
+        </w:rPr>
+        <w:t>feedback:</w:t>
       </w:r>
     </w:p>
     <w:p>
@@ -3187,6 +3253,70 @@
         </w:rPr>
         <w:t xml:space="preserve"> : </w:t>
       </w:r>
+    </w:p>
+    <w:p>
+      <w:pPr>
+        <w:pStyle w:val="ListParagraph"/>
+        <w:numPr>
+          <w:ilvl w:val="0"/>
+          <w:numId w:val="1"/>
+        </w:numPr>
+        <w:rPr>
+          <w:rFonts w:cstheme="minorHAnsi"/>
+          <w:lang w:val="en-US"/>
+        </w:rPr>
+      </w:pPr>
+      <w:hyperlink r:id="rId40" w:history="1">
+        <w:r>
+          <w:rPr>
+            <w:rStyle w:val="Hyperlink"/>
+            <w:rFonts w:cstheme="minorHAnsi"/>
+            <w:lang w:val="en-US"/>
+          </w:rPr>
+          <w:t>https://shubhexa.com/index.php/web_api/getSetting</w:t>
+        </w:r>
+      </w:hyperlink>
+      <w:r>
+        <w:rPr>
+          <w:rStyle w:val="Hyperlink"/>
+          <w:rFonts w:cstheme="minorHAnsi"/>
+          <w:lang w:val="en-US"/>
+        </w:rPr>
+        <w:t>ForCeleb</w:t>
+      </w:r>
+    </w:p>
+    <w:p>
+      <w:pPr>
+        <w:pStyle w:val="ListParagraph"/>
+        <w:rPr>
+          <w:lang w:val="en-US"/>
+        </w:rPr>
+      </w:pPr>
+      <w:proofErr w:type="spellStart"/>
+      <w:r>
+        <w:rPr>
+          <w:rFonts w:cstheme="minorHAnsi"/>
+          <w:lang w:val="en-US"/>
+        </w:rPr>
+        <w:t>Accesstoken</w:t>
+      </w:r>
+      <w:proofErr w:type="spellEnd"/>
+      <w:r>
+        <w:rPr>
+          <w:rFonts w:cstheme="minorHAnsi"/>
+          <w:lang w:val="en-US"/>
+        </w:rPr>
+        <w:t xml:space="preserve"> :</w:t>
+      </w:r>
+    </w:p>
+    <w:p>
+      <w:pPr>
+        <w:pStyle w:val="ListParagraph"/>
+        <w:rPr>
+          <w:rFonts w:cstheme="minorHAnsi"/>
+          <w:lang w:val="en-US"/>
+        </w:rPr>
+      </w:pPr>
     </w:p>
     <w:p>
       <w:pPr>
@@ -3249,7 +3379,7 @@
           <w:lang w:val="en-US"/>
         </w:rPr>
       </w:pPr>
-      <w:hyperlink r:id="rId40" w:history="1">
+      <w:hyperlink r:id="rId41" w:history="1">
         <w:r>
           <w:rPr>
             <w:rStyle w:val="Hyperlink"/>
@@ -3303,7 +3433,7 @@
           <w:lang w:val="en-US"/>
         </w:rPr>
       </w:pPr>
-      <w:hyperlink r:id="rId41" w:history="1">
+      <w:hyperlink r:id="rId42" w:history="1">
         <w:r>
           <w:rPr>
             <w:rStyle w:val="Hyperlink"/>
@@ -3389,7 +3519,7 @@
           <w:lang w:val="en-US"/>
         </w:rPr>
       </w:pPr>
-      <w:hyperlink r:id="rId42" w:history="1">
+      <w:hyperlink r:id="rId43" w:history="1">
         <w:r>
           <w:rPr>
             <w:rStyle w:val="Hyperlink"/>
@@ -3457,6 +3587,161 @@
         </w:rPr>
         <w:t xml:space="preserve"> : </w:t>
       </w:r>
+    </w:p>
+    <w:p>
+      <w:pPr>
+        <w:pStyle w:val="ListParagraph"/>
+        <w:numPr>
+          <w:ilvl w:val="0"/>
+          <w:numId w:val="1"/>
+        </w:numPr>
+        <w:rPr>
+          <w:rFonts w:cstheme="minorHAnsi"/>
+          <w:lang w:val="en-US"/>
+        </w:rPr>
+      </w:pPr>
+      <w:hyperlink r:id="rId44" w:history="1">
+        <w:r>
+          <w:rPr>
+            <w:rStyle w:val="Hyperlink"/>
+            <w:rFonts w:cstheme="minorHAnsi"/>
+            <w:lang w:val="en-US"/>
+          </w:rPr>
+          <w:t>https://shubhexa.com/index.php/web_api/sendFeedbackToadmin</w:t>
+        </w:r>
+        <w:r>
+          <w:rPr>
+            <w:rStyle w:val="Hyperlink"/>
+            <w:rFonts w:cstheme="minorHAnsi"/>
+            <w:lang w:val="en-US"/>
+          </w:rPr>
+          <w:t>ByUser</w:t>
+        </w:r>
+        <w:r>
+          <w:rPr>
+            <w:rStyle w:val="Hyperlink"/>
+            <w:rFonts w:cstheme="minorHAnsi"/>
+            <w:lang w:val="en-US"/>
+          </w:rPr>
+          <w:t>/</w:t>
+        </w:r>
+      </w:hyperlink>
+    </w:p>
+    <w:p>
+      <w:pPr>
+        <w:pStyle w:val="ListParagraph"/>
+        <w:rPr>
+          <w:rFonts w:cstheme="minorHAnsi"/>
+          <w:lang w:val="en-US"/>
+        </w:rPr>
+      </w:pPr>
+      <w:proofErr w:type="spellStart"/>
+      <w:r>
+        <w:rPr>
+          <w:rFonts w:cstheme="minorHAnsi"/>
+          <w:lang w:val="en-US"/>
+        </w:rPr>
+        <w:t>Accesstoken</w:t>
+      </w:r>
+      <w:proofErr w:type="spellEnd"/>
+      <w:r>
+        <w:rPr>
+          <w:rFonts w:cstheme="minorHAnsi"/>
+          <w:lang w:val="en-US"/>
+        </w:rPr>
+        <w:t xml:space="preserve"> : </w:t>
+      </w:r>
+    </w:p>
+    <w:p>
+      <w:pPr>
+        <w:pStyle w:val="ListParagraph"/>
+        <w:rPr>
+          <w:rFonts w:cstheme="minorHAnsi"/>
+          <w:lang w:val="en-US"/>
+        </w:rPr>
+      </w:pPr>
+      <w:r>
+        <w:rPr>
+          <w:rFonts w:cstheme="minorHAnsi"/>
+          <w:lang w:val="en-US"/>
+        </w:rPr>
+        <w:t>name :</w:t>
+      </w:r>
+    </w:p>
+    <w:p>
+      <w:pPr>
+        <w:pStyle w:val="ListParagraph"/>
+        <w:rPr>
+          <w:rFonts w:cstheme="minorHAnsi"/>
+          <w:lang w:val="en-US"/>
+        </w:rPr>
+      </w:pPr>
+      <w:proofErr w:type="spellStart"/>
+      <w:r>
+        <w:rPr>
+          <w:rFonts w:cstheme="minorHAnsi"/>
+          <w:lang w:val="en-US"/>
+        </w:rPr>
+        <w:t>mobileno</w:t>
+      </w:r>
+      <w:proofErr w:type="spellEnd"/>
+      <w:r>
+        <w:rPr>
+          <w:rFonts w:cstheme="minorHAnsi"/>
+          <w:lang w:val="en-US"/>
+        </w:rPr>
+        <w:t xml:space="preserve"> :</w:t>
+      </w:r>
+    </w:p>
+    <w:p>
+      <w:pPr>
+        <w:pStyle w:val="ListParagraph"/>
+        <w:rPr>
+          <w:rFonts w:cstheme="minorHAnsi"/>
+          <w:lang w:val="en-US"/>
+        </w:rPr>
+      </w:pPr>
+      <w:proofErr w:type="spellStart"/>
+      <w:r>
+        <w:rPr>
+          <w:rFonts w:cstheme="minorHAnsi"/>
+          <w:lang w:val="en-US"/>
+        </w:rPr>
+        <w:t>emailid</w:t>
+      </w:r>
+      <w:proofErr w:type="spellEnd"/>
+      <w:r>
+        <w:rPr>
+          <w:rFonts w:cstheme="minorHAnsi"/>
+          <w:lang w:val="en-US"/>
+        </w:rPr>
+        <w:t xml:space="preserve"> :</w:t>
+      </w:r>
+    </w:p>
+    <w:p>
+      <w:pPr>
+        <w:pStyle w:val="ListParagraph"/>
+        <w:rPr>
+          <w:rFonts w:cstheme="minorHAnsi"/>
+          <w:lang w:val="en-US"/>
+        </w:rPr>
+      </w:pPr>
+      <w:r>
+        <w:rPr>
+          <w:rFonts w:cstheme="minorHAnsi"/>
+          <w:lang w:val="en-US"/>
+        </w:rPr>
+        <w:t>feedback:</w:t>
+      </w:r>
+    </w:p>
+    <w:p>
+      <w:pPr>
+        <w:pStyle w:val="ListParagraph"/>
+        <w:rPr>
+          <w:rFonts w:cstheme="minorHAnsi"/>
+          <w:lang w:val="en-US"/>
+        </w:rPr>
+      </w:pPr>
     </w:p>
     <w:p>
       <w:pPr>
@@ -4106,7 +4391,6 @@
   <w:style w:type="character" w:default="1" w:styleId="DefaultParagraphFont">
     <w:name w:val="Default Paragraph Font"/>
     <w:uiPriority w:val="1"/>
-    <w:semiHidden/>
     <w:unhideWhenUsed/>
   </w:style>
   <w:style w:type="table" w:default="1" w:styleId="TableNormal">

</xml_diff>

<commit_message>
razorpay integration and more..
</commit_message>
<xml_diff>
--- a/API-list.docx
+++ b/API-list.docx
@@ -3190,6 +3190,72 @@
         </w:rPr>
         <w:t>feedback:</w:t>
       </w:r>
+    </w:p>
+    <w:p>
+      <w:pPr>
+        <w:pStyle w:val="ListParagraph"/>
+        <w:numPr>
+          <w:ilvl w:val="0"/>
+          <w:numId w:val="1"/>
+        </w:numPr>
+        <w:rPr>
+          <w:rFonts w:cstheme="minorHAnsi"/>
+          <w:lang w:val="en-US"/>
+        </w:rPr>
+      </w:pPr>
+      <w:hyperlink r:id="rId45" w:history="1">
+        <w:r>
+          <w:rPr>
+            <w:rStyle w:val="Hyperlink"/>
+            <w:rFonts w:ascii="Helvetica" w:hAnsi="Helvetica" w:cs="Helvetica"/>
+            <w:sz w:val="18"/>
+            <w:szCs w:val="18"/>
+            <w:shd w:val="clear" w:color="auto" w:fill="FAFAFA"/>
+          </w:rPr>
+          <w:t>https://shubhexa.com/web_api/getOrder</w:t>
+        </w:r>
+      </w:hyperlink>
+    </w:p>
+    <w:p>
+      <w:pPr>
+        <w:pStyle w:val="ListParagraph"/>
+        <w:rPr>
+          <w:rFonts w:cstheme="minorHAnsi"/>
+          <w:lang w:val="en-US"/>
+        </w:rPr>
+      </w:pPr>
+      <w:r>
+        <w:rPr>
+          <w:rFonts w:cstheme="minorHAnsi"/>
+          <w:lang w:val="en-US"/>
+        </w:rPr>
+        <w:t>Accesstoken :  1662630094NLHE4B1hfQ</w:t>
+      </w:r>
+    </w:p>
+    <w:p>
+      <w:pPr>
+        <w:pStyle w:val="ListParagraph"/>
+        <w:rPr>
+          <w:rFonts w:cstheme="minorHAnsi"/>
+          <w:lang w:val="en-US"/>
+        </w:rPr>
+      </w:pPr>
+      <w:r>
+        <w:rPr>
+          <w:rFonts w:cstheme="minorHAnsi"/>
+          <w:lang w:val="en-US"/>
+        </w:rPr>
+        <w:t>cart_id          : 92</w:t>
+      </w:r>
+    </w:p>
+    <w:p>
+      <w:pPr>
+        <w:pStyle w:val="ListParagraph"/>
+        <w:rPr>
+          <w:rFonts w:cstheme="minorHAnsi"/>
+          <w:lang w:val="en-US"/>
+        </w:rPr>
+      </w:pPr>
     </w:p>
     <w:p>
       <w:pPr>
@@ -3364,7 +3430,7 @@
         <w:sz w:val="22"/>
       </w:rPr>
     </w:lvl>
-    <w:lvl w:ilvl="1" w:tplc="40090019" w:tentative="1">
+    <w:lvl w:ilvl="1" w:tplc="40090019">
       <w:start w:val="1"/>
       <w:numFmt w:val="lowerLetter"/>
       <w:lvlText w:val="%2."/>

</xml_diff>